<commit_message>
Moificación archivos de diseño y arquitectura
</commit_message>
<xml_diff>
--- a/Archivos/Documento modelo de datos.docx
+++ b/Archivos/Documento modelo de datos.docx
@@ -3970,6 +3970,7 @@
                                     <w:dataBinding w:prefixMappings="xmlns:ns0='http://purl.org/dc/elements/1.1/' xmlns:ns1='http://schemas.openxmlformats.org/package/2006/metadata/core-properties' " w:xpath="/ns1:coreProperties[1]/ns0:title[1]" w:storeItemID="{6C3C8BC8-F283-45AE-878A-BAB7291924A1}"/>
                                     <w:text/>
                                   </w:sdtPr>
+                                  <w:sdtEndPr/>
                                   <w:sdtContent>
                                     <w:r>
                                       <w:rPr>
@@ -3999,17 +4000,7 @@
                                         <w:sz w:val="96"/>
                                         <w:szCs w:val="52"/>
                                       </w:rPr>
-                                      <w:t xml:space="preserve"> </w:t>
-                                    </w:r>
-                                    <w:r>
-                                      <w:rPr>
-                                        <w:rFonts w:ascii="Arial Narrow" w:eastAsiaTheme="majorEastAsia" w:hAnsi="Arial Narrow" w:cstheme="majorBidi"/>
-                                        <w:b/>
-                                        <w:color w:val="262626" w:themeColor="text1" w:themeTint="D9"/>
-                                        <w:sz w:val="96"/>
-                                        <w:szCs w:val="52"/>
-                                      </w:rPr>
-                                      <w:t>DATOS</w:t>
+                                      <w:t xml:space="preserve"> DATOS</w:t>
                                     </w:r>
                                   </w:sdtContent>
                                 </w:sdt>
@@ -4131,8 +4122,6 @@
             <w:br w:type="page"/>
           </w:r>
         </w:p>
-        <w:bookmarkStart w:id="0" w:name="_GoBack" w:displacedByCustomXml="next"/>
-        <w:bookmarkEnd w:id="0" w:displacedByCustomXml="next"/>
       </w:sdtContent>
     </w:sdt>
     <w:p>
@@ -5115,26 +5104,10 @@
           <w:sz w:val="24"/>
           <w:szCs w:val="24"/>
         </w:rPr>
-        <w:t xml:space="preserve">En esta sección podemos observar que la comunicación entre el cliente (aplicación móvil) y el servidor (servicio) se realizara mediante HTTP. Por otro lado la conexión a la base de datos será bajo el protocolo  </w:t>
+        <w:t>En esta sección podemos observar que la comunicación entre el cliente (aplicación móvil) y el servidor (servicio) se realizara mediante HTTP.</w:t>
       </w:r>
-      <w:proofErr w:type="spellStart"/>
-      <w:r>
-        <w:rPr>
-          <w:rFonts w:ascii="Arial Narrow" w:hAnsi="Arial Narrow"/>
-          <w:sz w:val="24"/>
-          <w:szCs w:val="24"/>
-        </w:rPr>
-        <w:t>xxxx</w:t>
-      </w:r>
-      <w:proofErr w:type="spellEnd"/>
-      <w:r>
-        <w:rPr>
-          <w:rFonts w:ascii="Arial Narrow" w:hAnsi="Arial Narrow"/>
-          <w:sz w:val="24"/>
-          <w:szCs w:val="24"/>
-        </w:rPr>
-        <w:t>.</w:t>
-      </w:r>
+      <w:bookmarkStart w:id="0" w:name="_GoBack"/>
+      <w:bookmarkEnd w:id="0"/>
     </w:p>
     <w:p>
       <w:pPr>
@@ -5198,14 +5171,36 @@
       <w:r>
         <w:t xml:space="preserve">Ilustración </w:t>
       </w:r>
-      <w:fldSimple w:instr=" SEQ Ilustración \* ARABIC ">
-        <w:r>
-          <w:rPr>
-            <w:noProof/>
-          </w:rPr>
-          <w:t>3</w:t>
-        </w:r>
-      </w:fldSimple>
+      <w:r>
+        <w:rPr>
+          <w:noProof/>
+        </w:rPr>
+        <w:fldChar w:fldCharType="begin"/>
+      </w:r>
+      <w:r>
+        <w:rPr>
+          <w:noProof/>
+        </w:rPr>
+        <w:instrText xml:space="preserve"> SEQ Ilustración \* ARABIC </w:instrText>
+      </w:r>
+      <w:r>
+        <w:rPr>
+          <w:noProof/>
+        </w:rPr>
+        <w:fldChar w:fldCharType="separate"/>
+      </w:r>
+      <w:r>
+        <w:rPr>
+          <w:noProof/>
+        </w:rPr>
+        <w:t>3</w:t>
+      </w:r>
+      <w:r>
+        <w:rPr>
+          <w:noProof/>
+        </w:rPr>
+        <w:fldChar w:fldCharType="end"/>
+      </w:r>
       <w:r>
         <w:t xml:space="preserve"> Diagrama de despliegue</w:t>
       </w:r>
@@ -5283,17 +5278,17 @@
               <w:jc w:val="center"/>
               <w:rPr>
                 <w:rFonts w:ascii="Arial Narrow" w:hAnsi="Arial Narrow"/>
-                <w:sz w:val="24"/>
-                <w:szCs w:val="24"/>
-              </w:rPr>
-            </w:pPr>
-            <w:r>
-              <w:rPr>
-                <w:rFonts w:ascii="Arial Narrow" w:hAnsi="Arial Narrow"/>
-                <w:sz w:val="24"/>
-                <w:szCs w:val="24"/>
-              </w:rPr>
-              <w:t>Tabla</w:t>
+                <w:sz w:val="28"/>
+                <w:szCs w:val="24"/>
+              </w:rPr>
+            </w:pPr>
+            <w:r>
+              <w:rPr>
+                <w:rFonts w:ascii="Arial Narrow" w:hAnsi="Arial Narrow"/>
+                <w:sz w:val="28"/>
+                <w:szCs w:val="24"/>
+              </w:rPr>
+              <w:t>TABLA</w:t>
             </w:r>
           </w:p>
         </w:tc>
@@ -5307,17 +5302,17 @@
               <w:cnfStyle w:val="100000000000" w:firstRow="1" w:lastRow="0" w:firstColumn="0" w:lastColumn="0" w:oddVBand="0" w:evenVBand="0" w:oddHBand="0" w:evenHBand="0" w:firstRowFirstColumn="0" w:firstRowLastColumn="0" w:lastRowFirstColumn="0" w:lastRowLastColumn="0"/>
               <w:rPr>
                 <w:rFonts w:ascii="Arial Narrow" w:hAnsi="Arial Narrow"/>
-                <w:sz w:val="24"/>
-                <w:szCs w:val="24"/>
-              </w:rPr>
-            </w:pPr>
-            <w:r>
-              <w:rPr>
-                <w:rFonts w:ascii="Arial Narrow" w:hAnsi="Arial Narrow"/>
-                <w:sz w:val="24"/>
-                <w:szCs w:val="24"/>
-              </w:rPr>
-              <w:t>Campo</w:t>
+                <w:sz w:val="28"/>
+                <w:szCs w:val="24"/>
+              </w:rPr>
+            </w:pPr>
+            <w:r>
+              <w:rPr>
+                <w:rFonts w:ascii="Arial Narrow" w:hAnsi="Arial Narrow"/>
+                <w:sz w:val="28"/>
+                <w:szCs w:val="24"/>
+              </w:rPr>
+              <w:t>CAMPO</w:t>
             </w:r>
           </w:p>
         </w:tc>
@@ -5331,17 +5326,17 @@
               <w:cnfStyle w:val="100000000000" w:firstRow="1" w:lastRow="0" w:firstColumn="0" w:lastColumn="0" w:oddVBand="0" w:evenVBand="0" w:oddHBand="0" w:evenHBand="0" w:firstRowFirstColumn="0" w:firstRowLastColumn="0" w:lastRowFirstColumn="0" w:lastRowLastColumn="0"/>
               <w:rPr>
                 <w:rFonts w:ascii="Arial Narrow" w:hAnsi="Arial Narrow"/>
-                <w:sz w:val="24"/>
-                <w:szCs w:val="24"/>
-              </w:rPr>
-            </w:pPr>
-            <w:r>
-              <w:rPr>
-                <w:rFonts w:ascii="Arial Narrow" w:hAnsi="Arial Narrow"/>
-                <w:sz w:val="24"/>
-                <w:szCs w:val="24"/>
-              </w:rPr>
-              <w:t>Tipo</w:t>
+                <w:sz w:val="28"/>
+                <w:szCs w:val="24"/>
+              </w:rPr>
+            </w:pPr>
+            <w:r>
+              <w:rPr>
+                <w:rFonts w:ascii="Arial Narrow" w:hAnsi="Arial Narrow"/>
+                <w:sz w:val="28"/>
+                <w:szCs w:val="24"/>
+              </w:rPr>
+              <w:t>TIPO</w:t>
             </w:r>
           </w:p>
         </w:tc>
@@ -5358,16 +5353,14 @@
               <w:cnfStyle w:val="100000000000" w:firstRow="1" w:lastRow="0" w:firstColumn="0" w:lastColumn="0" w:oddVBand="0" w:evenVBand="0" w:oddHBand="0" w:evenHBand="0" w:firstRowFirstColumn="0" w:firstRowLastColumn="0" w:lastRowFirstColumn="0" w:lastRowLastColumn="0"/>
               <w:rPr>
                 <w:rFonts w:ascii="Arial Narrow" w:hAnsi="Arial Narrow"/>
-                <w:b w:val="0"/>
-                <w:sz w:val="24"/>
-                <w:szCs w:val="24"/>
-              </w:rPr>
-            </w:pPr>
-            <w:r>
-              <w:rPr>
-                <w:rFonts w:ascii="Arial Narrow" w:hAnsi="Arial Narrow"/>
-                <w:b w:val="0"/>
-                <w:sz w:val="24"/>
+                <w:sz w:val="28"/>
+                <w:szCs w:val="24"/>
+              </w:rPr>
+            </w:pPr>
+            <w:r>
+              <w:rPr>
+                <w:rFonts w:ascii="Arial Narrow" w:hAnsi="Arial Narrow"/>
+                <w:sz w:val="28"/>
                 <w:szCs w:val="24"/>
               </w:rPr>
               <w:tab/>
@@ -5375,20 +5368,11 @@
             <w:r>
               <w:rPr>
                 <w:rFonts w:ascii="Arial Narrow" w:hAnsi="Arial Narrow"/>
-                <w:b w:val="0"/>
-                <w:sz w:val="24"/>
+                <w:sz w:val="28"/>
                 <w:szCs w:val="24"/>
               </w:rPr>
               <w:tab/>
-            </w:r>
-            <w:r>
-              <w:rPr>
-                <w:rFonts w:ascii="Arial Narrow" w:hAnsi="Arial Narrow"/>
-                <w:b w:val="0"/>
-                <w:sz w:val="24"/>
-                <w:szCs w:val="24"/>
-              </w:rPr>
-              <w:t>Descripción</w:t>
+              <w:t>DESCRIPCIÓN</w:t>
             </w:r>
           </w:p>
         </w:tc>
@@ -5491,15 +5475,7 @@
                 <w:sz w:val="24"/>
                 <w:szCs w:val="24"/>
               </w:rPr>
-              <w:t xml:space="preserve">Llave primaria de la tabla </w:t>
-            </w:r>
-            <w:r>
-              <w:rPr>
-                <w:rFonts w:ascii="Arial Narrow" w:hAnsi="Arial Narrow"/>
-                <w:sz w:val="24"/>
-                <w:szCs w:val="24"/>
-              </w:rPr>
-              <w:t>Clasifications</w:t>
+              <w:t>Llave primaria de la tabla Clasifications</w:t>
             </w:r>
             <w:r>
               <w:rPr>
@@ -5942,15 +5918,7 @@
                 <w:sz w:val="24"/>
                 <w:szCs w:val="24"/>
               </w:rPr>
-              <w:t xml:space="preserve"> contents</w:t>
-            </w:r>
-            <w:r>
-              <w:rPr>
-                <w:rFonts w:ascii="Arial Narrow" w:hAnsi="Arial Narrow"/>
-                <w:sz w:val="24"/>
-                <w:szCs w:val="24"/>
-              </w:rPr>
-              <w:t>.</w:t>
+              <w:t xml:space="preserve"> contents.</w:t>
             </w:r>
           </w:p>
         </w:tc>
@@ -6055,15 +6023,7 @@
                 <w:sz w:val="24"/>
                 <w:szCs w:val="24"/>
               </w:rPr>
-              <w:t>Llave compuesta:</w:t>
-            </w:r>
-            <w:r>
-              <w:rPr>
-                <w:rFonts w:ascii="Arial Narrow" w:hAnsi="Arial Narrow"/>
-                <w:sz w:val="24"/>
-                <w:szCs w:val="24"/>
-              </w:rPr>
-              <w:t xml:space="preserve"> </w:t>
+              <w:t xml:space="preserve">Llave compuesta: </w:t>
             </w:r>
             <w:r>
               <w:rPr>
@@ -6433,16 +6393,7 @@
                 <w:sz w:val="24"/>
                 <w:szCs w:val="24"/>
               </w:rPr>
-              <w:t>C</w:t>
-            </w:r>
-            <w:r>
-              <w:rPr>
-                <w:rFonts w:ascii="Arial Narrow" w:hAnsi="Arial Narrow"/>
-                <w:b w:val="0"/>
-                <w:sz w:val="24"/>
-                <w:szCs w:val="24"/>
-              </w:rPr>
-              <w:t>ontents</w:t>
+              <w:t>Contents</w:t>
             </w:r>
           </w:p>
         </w:tc>
@@ -6548,16 +6499,7 @@
                 <w:sz w:val="24"/>
                 <w:szCs w:val="24"/>
               </w:rPr>
-              <w:t>C</w:t>
-            </w:r>
-            <w:r>
-              <w:rPr>
-                <w:rFonts w:ascii="Arial Narrow" w:hAnsi="Arial Narrow"/>
-                <w:b w:val="0"/>
-                <w:sz w:val="24"/>
-                <w:szCs w:val="24"/>
-              </w:rPr>
-              <w:t>ontents</w:t>
+              <w:t>Contents</w:t>
             </w:r>
           </w:p>
         </w:tc>
@@ -6660,16 +6602,7 @@
                 <w:sz w:val="24"/>
                 <w:szCs w:val="24"/>
               </w:rPr>
-              <w:t>C</w:t>
-            </w:r>
-            <w:r>
-              <w:rPr>
-                <w:rFonts w:ascii="Arial Narrow" w:hAnsi="Arial Narrow"/>
-                <w:b w:val="0"/>
-                <w:sz w:val="24"/>
-                <w:szCs w:val="24"/>
-              </w:rPr>
-              <w:t>ontents</w:t>
+              <w:t>Contents</w:t>
             </w:r>
           </w:p>
         </w:tc>
@@ -6775,16 +6708,7 @@
                 <w:sz w:val="24"/>
                 <w:szCs w:val="24"/>
               </w:rPr>
-              <w:t>C</w:t>
-            </w:r>
-            <w:r>
-              <w:rPr>
-                <w:rFonts w:ascii="Arial Narrow" w:hAnsi="Arial Narrow"/>
-                <w:b w:val="0"/>
-                <w:sz w:val="24"/>
-                <w:szCs w:val="24"/>
-              </w:rPr>
-              <w:t>ontents</w:t>
+              <w:t>Contents</w:t>
             </w:r>
           </w:p>
         </w:tc>
@@ -8255,6 +8179,7 @@
               <w:t>questions</w:t>
             </w:r>
             <w:proofErr w:type="spellEnd"/>
+            <w:proofErr w:type="gramStart"/>
             <w:r>
               <w:rPr>
                 <w:rFonts w:ascii="Arial Narrow" w:hAnsi="Arial Narrow"/>
@@ -8263,6 +8188,15 @@
               </w:rPr>
               <w:t>.</w:t>
             </w:r>
+            <w:r>
+              <w:rPr>
+                <w:rFonts w:ascii="Arial Narrow" w:hAnsi="Arial Narrow"/>
+                <w:sz w:val="24"/>
+                <w:szCs w:val="24"/>
+              </w:rPr>
+              <w:t>.</w:t>
+            </w:r>
+            <w:proofErr w:type="gramEnd"/>
           </w:p>
         </w:tc>
       </w:tr>
@@ -9419,15 +9353,7 @@
                 <w:sz w:val="24"/>
                 <w:szCs w:val="24"/>
               </w:rPr>
-              <w:t>Llave de referencia a la tabla</w:t>
-            </w:r>
-            <w:r>
-              <w:rPr>
-                <w:rFonts w:ascii="Arial Narrow" w:hAnsi="Arial Narrow"/>
-                <w:sz w:val="24"/>
-                <w:szCs w:val="24"/>
-              </w:rPr>
-              <w:t xml:space="preserve"> </w:t>
+              <w:t xml:space="preserve">Llave de referencia a la tabla </w:t>
             </w:r>
             <w:proofErr w:type="spellStart"/>
             <w:r>
@@ -9550,15 +9476,7 @@
                 <w:sz w:val="24"/>
                 <w:szCs w:val="24"/>
               </w:rPr>
-              <w:t>Llave de referencia a la tabla</w:t>
-            </w:r>
-            <w:r>
-              <w:rPr>
-                <w:rFonts w:ascii="Arial Narrow" w:hAnsi="Arial Narrow"/>
-                <w:sz w:val="24"/>
-                <w:szCs w:val="24"/>
-              </w:rPr>
-              <w:t xml:space="preserve"> roles.</w:t>
+              <w:t>Llave de referencia a la tabla roles.</w:t>
             </w:r>
           </w:p>
         </w:tc>
@@ -9897,6 +9815,14 @@
                 <w:szCs w:val="24"/>
               </w:rPr>
             </w:pPr>
+            <w:r>
+              <w:rPr>
+                <w:rFonts w:ascii="Arial Narrow" w:hAnsi="Arial Narrow"/>
+                <w:sz w:val="24"/>
+                <w:szCs w:val="24"/>
+              </w:rPr>
+              <w:t>Descripción breve del estado.</w:t>
+            </w:r>
           </w:p>
         </w:tc>
       </w:tr>
@@ -11213,15 +11139,7 @@
                 <w:sz w:val="24"/>
                 <w:szCs w:val="24"/>
               </w:rPr>
-              <w:t>Llave de referencia a la tabla</w:t>
-            </w:r>
-            <w:r>
-              <w:rPr>
-                <w:rFonts w:ascii="Arial Narrow" w:hAnsi="Arial Narrow"/>
-                <w:sz w:val="24"/>
-                <w:szCs w:val="24"/>
-              </w:rPr>
-              <w:t xml:space="preserve"> status.</w:t>
+              <w:t>Llave de referencia a la tabla status.</w:t>
             </w:r>
           </w:p>
         </w:tc>
@@ -12225,7 +12143,7 @@
 </file>
 
 <file path=customXml/itemProps2.xml><?xml version="1.0" encoding="utf-8"?>
-<ds:datastoreItem xmlns:ds="http://schemas.openxmlformats.org/officeDocument/2006/customXml" ds:itemID="{FA9E30D1-7722-49D4-BD2A-DDE727F7E934}">
+<ds:datastoreItem xmlns:ds="http://schemas.openxmlformats.org/officeDocument/2006/customXml" ds:itemID="{2F5280DC-586B-4A06-949B-A159708E621B}">
   <ds:schemaRefs>
     <ds:schemaRef ds:uri="http://schemas.openxmlformats.org/officeDocument/2006/bibliography"/>
   </ds:schemaRefs>

</xml_diff>